<commit_message>
fixed the command for installing ujson
</commit_message>
<xml_diff>
--- a/documents/Installing MongoDB, pymongo, ujson.docx
+++ b/documents/Installing MongoDB, pymongo, ujson.docx
@@ -802,7 +802,7 @@
           <w:sz w:val="20"/>
           <w:szCs w:val="20"/>
         </w:rPr>
-        <w:t>pip</w:t>
+        <w:t>python</w:t>
       </w:r>
       <w:proofErr w:type="gramEnd"/>
       <w:r>
@@ -811,7 +811,23 @@
           <w:sz w:val="20"/>
           <w:szCs w:val="20"/>
         </w:rPr>
-        <w:t xml:space="preserve"> install </w:t>
+        <w:t xml:space="preserve"> -m</w:t>
+      </w:r>
+      <w:r>
+        <w:rPr>
+          <w:rFonts w:ascii="Consolas" w:hAnsi="Consolas" w:cs="Consolas"/>
+          <w:sz w:val="20"/>
+          <w:szCs w:val="20"/>
+        </w:rPr>
+        <w:t xml:space="preserve"> </w:t>
+      </w:r>
+      <w:r>
+        <w:rPr>
+          <w:rFonts w:ascii="Consolas" w:hAnsi="Consolas" w:cs="Consolas"/>
+          <w:sz w:val="20"/>
+          <w:szCs w:val="20"/>
+        </w:rPr>
+        <w:t xml:space="preserve">pip install </w:t>
       </w:r>
       <w:proofErr w:type="spellStart"/>
       <w:r>
@@ -833,10 +849,10 @@
           <w:noProof/>
         </w:rPr>
         <w:drawing>
-          <wp:inline distT="0" distB="0" distL="0" distR="0" wp14:anchorId="111D292C" wp14:editId="5FBA0A84">
-            <wp:extent cx="1733550" cy="209550"/>
-            <wp:effectExtent l="0" t="0" r="0" b="0"/>
-            <wp:docPr id="7" name="Picture 7"/>
+          <wp:inline distT="0" distB="0" distL="0" distR="0" wp14:anchorId="3ECFBB48" wp14:editId="4D9A7314">
+            <wp:extent cx="2447925" cy="238125"/>
+            <wp:effectExtent l="0" t="0" r="9525" b="9525"/>
+            <wp:docPr id="9" name="Picture 9"/>
             <wp:cNvGraphicFramePr>
               <a:graphicFrameLocks xmlns:a="http://schemas.openxmlformats.org/drawingml/2006/main" noChangeAspect="1"/>
             </wp:cNvGraphicFramePr>
@@ -856,7 +872,7 @@
                   <pic:spPr>
                     <a:xfrm>
                       <a:off x="0" y="0"/>
-                      <a:ext cx="1733550" cy="209550"/>
+                      <a:ext cx="2447925" cy="238125"/>
                     </a:xfrm>
                     <a:prstGeom prst="rect">
                       <a:avLst/>
@@ -882,6 +898,8 @@
           <w:numId w:val="3"/>
         </w:numPr>
       </w:pPr>
+      <w:bookmarkStart w:id="0" w:name="_GoBack"/>
+      <w:bookmarkEnd w:id="0"/>
       <w:r>
         <w:t xml:space="preserve">If you get the </w:t>
       </w:r>
@@ -1025,8 +1043,6 @@
       <w:pPr>
         <w:pStyle w:val="ListParagraph"/>
       </w:pPr>
-      <w:bookmarkStart w:id="0" w:name="_GoBack"/>
-      <w:bookmarkEnd w:id="0"/>
     </w:p>
     <w:p>
       <w:pPr>

</xml_diff>